<commit_message>
Thursday, April 20, 2023, 9:45:51 AM Eastern European Summer Time
</commit_message>
<xml_diff>
--- a/year1-term2/Philosophy/20-04-2023/звіт6.docx
+++ b/year1-term2/Philosophy/20-04-2023/звіт6.docx
@@ -100,6 +100,9 @@
       <w:r>
         <w:t>з лабораторної роботи №</w:t>
       </w:r>
+      <w:r>
+        <w:t>6</w:t>
+      </w:r>
     </w:p>
     <w:p>
       <w:pPr>
@@ -128,7 +131,13 @@
         <w:t>а тему</w:t>
       </w:r>
       <w:r>
-        <w:t xml:space="preserve"> «»</w:t>
+        <w:t xml:space="preserve"> «</w:t>
+      </w:r>
+      <w:r>
+        <w:t>Філософія Відродження</w:t>
+      </w:r>
+      <w:r>
+        <w:t>»</w:t>
       </w:r>
     </w:p>
     <w:p>
@@ -343,8 +352,13 @@
         </w:p>
         <w:p>
           <w:pPr>
-            <w:spacing w:after="0" w:line="360" w:lineRule="auto"/>
-            <w:ind w:firstLine="851"/>
+            <w:pStyle w:val="11"/>
+            <w:tabs>
+              <w:tab w:val="right" w:leader="dot" w:pos="9016"/>
+            </w:tabs>
+            <w:rPr>
+              <w:noProof/>
+            </w:rPr>
           </w:pPr>
           <w:r>
             <w:fldChar w:fldCharType="begin"/>
@@ -355,14 +369,211 @@
           <w:r>
             <w:fldChar w:fldCharType="separate"/>
           </w:r>
-          <w:r>
+          <w:hyperlink w:anchor="_Toc132876318" w:history="1">
+            <w:r>
+              <w:rPr>
+                <w:rStyle w:val="a4"/>
+                <w:noProof/>
+              </w:rPr>
+              <w:t>ФІЛОСОФІЯ ВІДРОДЖЕННЯ</w:t>
+            </w:r>
+            <w:r>
+              <w:rPr>
+                <w:noProof/>
+                <w:webHidden/>
+              </w:rPr>
+              <w:tab/>
+            </w:r>
+            <w:r>
+              <w:rPr>
+                <w:noProof/>
+                <w:webHidden/>
+              </w:rPr>
+              <w:fldChar w:fldCharType="begin"/>
+            </w:r>
+            <w:r>
+              <w:rPr>
+                <w:noProof/>
+                <w:webHidden/>
+              </w:rPr>
+              <w:instrText xml:space="preserve"> PAGEREF _Toc132876318 \h </w:instrText>
+            </w:r>
+            <w:r>
+              <w:rPr>
+                <w:noProof/>
+                <w:webHidden/>
+              </w:rPr>
+            </w:r>
+            <w:r>
+              <w:rPr>
+                <w:noProof/>
+                <w:webHidden/>
+              </w:rPr>
+              <w:fldChar w:fldCharType="separate"/>
+            </w:r>
+            <w:r>
+              <w:rPr>
+                <w:noProof/>
+                <w:webHidden/>
+              </w:rPr>
+              <w:t>3</w:t>
+            </w:r>
+            <w:r>
+              <w:rPr>
+                <w:noProof/>
+                <w:webHidden/>
+              </w:rPr>
+              <w:fldChar w:fldCharType="end"/>
+            </w:r>
+          </w:hyperlink>
+        </w:p>
+        <w:p>
+          <w:pPr>
+            <w:pStyle w:val="21"/>
+            <w:tabs>
+              <w:tab w:val="right" w:leader="dot" w:pos="9016"/>
+            </w:tabs>
             <w:rPr>
-              <w:b/>
-              <w:bCs/>
+              <w:rFonts w:asciiTheme="minorHAnsi" w:eastAsiaTheme="minorEastAsia" w:hAnsiTheme="minorHAnsi" w:cstheme="minorBidi"/>
               <w:noProof/>
+              <w:sz w:val="22"/>
+              <w:szCs w:val="22"/>
             </w:rPr>
-            <w:t>Елементи змісту не знайдено.</w:t>
-          </w:r>
+          </w:pPr>
+          <w:hyperlink w:anchor="_Toc132876319" w:history="1">
+            <w:r>
+              <w:rPr>
+                <w:rStyle w:val="a4"/>
+                <w:noProof/>
+              </w:rPr>
+              <w:t>Схематичний конспект</w:t>
+            </w:r>
+            <w:r>
+              <w:rPr>
+                <w:noProof/>
+                <w:webHidden/>
+              </w:rPr>
+              <w:tab/>
+            </w:r>
+            <w:r>
+              <w:rPr>
+                <w:noProof/>
+                <w:webHidden/>
+              </w:rPr>
+              <w:fldChar w:fldCharType="begin"/>
+            </w:r>
+            <w:r>
+              <w:rPr>
+                <w:noProof/>
+                <w:webHidden/>
+              </w:rPr>
+              <w:instrText xml:space="preserve"> PAGEREF _Toc132876319 \h </w:instrText>
+            </w:r>
+            <w:r>
+              <w:rPr>
+                <w:noProof/>
+                <w:webHidden/>
+              </w:rPr>
+            </w:r>
+            <w:r>
+              <w:rPr>
+                <w:noProof/>
+                <w:webHidden/>
+              </w:rPr>
+              <w:fldChar w:fldCharType="separate"/>
+            </w:r>
+            <w:r>
+              <w:rPr>
+                <w:noProof/>
+                <w:webHidden/>
+              </w:rPr>
+              <w:t>3</w:t>
+            </w:r>
+            <w:r>
+              <w:rPr>
+                <w:noProof/>
+                <w:webHidden/>
+              </w:rPr>
+              <w:fldChar w:fldCharType="end"/>
+            </w:r>
+          </w:hyperlink>
+        </w:p>
+        <w:p>
+          <w:pPr>
+            <w:pStyle w:val="21"/>
+            <w:tabs>
+              <w:tab w:val="right" w:leader="dot" w:pos="9016"/>
+            </w:tabs>
+            <w:rPr>
+              <w:rFonts w:asciiTheme="minorHAnsi" w:eastAsiaTheme="minorEastAsia" w:hAnsiTheme="minorHAnsi" w:cstheme="minorBidi"/>
+              <w:noProof/>
+              <w:sz w:val="22"/>
+              <w:szCs w:val="22"/>
+            </w:rPr>
+          </w:pPr>
+          <w:hyperlink w:anchor="_Toc132876320" w:history="1">
+            <w:r>
+              <w:rPr>
+                <w:rStyle w:val="a4"/>
+                <w:noProof/>
+              </w:rPr>
+              <w:t>Відповідь на питання</w:t>
+            </w:r>
+            <w:r>
+              <w:rPr>
+                <w:noProof/>
+                <w:webHidden/>
+              </w:rPr>
+              <w:tab/>
+            </w:r>
+            <w:r>
+              <w:rPr>
+                <w:noProof/>
+                <w:webHidden/>
+              </w:rPr>
+              <w:fldChar w:fldCharType="begin"/>
+            </w:r>
+            <w:r>
+              <w:rPr>
+                <w:noProof/>
+                <w:webHidden/>
+              </w:rPr>
+              <w:instrText xml:space="preserve"> PAGEREF _Toc132876320 \h </w:instrText>
+            </w:r>
+            <w:r>
+              <w:rPr>
+                <w:noProof/>
+                <w:webHidden/>
+              </w:rPr>
+            </w:r>
+            <w:r>
+              <w:rPr>
+                <w:noProof/>
+                <w:webHidden/>
+              </w:rPr>
+              <w:fldChar w:fldCharType="separate"/>
+            </w:r>
+            <w:r>
+              <w:rPr>
+                <w:noProof/>
+                <w:webHidden/>
+              </w:rPr>
+              <w:t>4</w:t>
+            </w:r>
+            <w:r>
+              <w:rPr>
+                <w:noProof/>
+                <w:webHidden/>
+              </w:rPr>
+              <w:fldChar w:fldCharType="end"/>
+            </w:r>
+          </w:hyperlink>
+        </w:p>
+        <w:p>
+          <w:pPr>
+            <w:spacing w:after="0" w:line="360" w:lineRule="auto"/>
+            <w:ind w:firstLine="851"/>
+          </w:pPr>
           <w:r>
             <w:rPr>
               <w:b/>
@@ -387,60 +598,28 @@
       <w:pPr>
         <w:pStyle w:val="-10"/>
       </w:pPr>
+      <w:bookmarkStart w:id="1" w:name="_Toc132876318"/>
       <w:r>
         <w:lastRenderedPageBreak/>
-        <w:t>СЕРЕДНЬОВІЧНА ФІЛОСОФІЯ</w:t>
-      </w:r>
+        <w:t>ФІЛОСОФІЯ ВІДРОДЖЕННЯ</w:t>
+      </w:r>
+      <w:bookmarkEnd w:id="1"/>
     </w:p>
     <w:p>
       <w:pPr>
         <w:pStyle w:val="-20"/>
       </w:pPr>
+      <w:bookmarkStart w:id="2" w:name="_Toc132876319"/>
       <w:r>
         <w:t>Схематичний конспект</w:t>
       </w:r>
+      <w:bookmarkEnd w:id="2"/>
     </w:p>
     <w:p>
       <w:pPr>
         <w:spacing w:after="0" w:line="360" w:lineRule="auto"/>
         <w:ind w:firstLine="851"/>
       </w:pPr>
-    </w:p>
-    <w:p>
-      <w:pPr>
-        <w:spacing w:after="0" w:line="360" w:lineRule="auto"/>
-        <w:ind w:firstLine="851"/>
-        <w:rPr>
-          <w:i/>
-          <w:iCs/>
-          <w:lang w:val="en-US"/>
-        </w:rPr>
-      </w:pPr>
-      <w:r>
-        <w:rPr>
-          <w:i/>
-          <w:iCs/>
-        </w:rPr>
-        <w:t>Огляд</w:t>
-      </w:r>
-    </w:p>
-    <w:p>
-      <w:pPr>
-        <w:spacing w:after="0" w:line="360" w:lineRule="auto"/>
-        <w:ind w:firstLine="851"/>
-      </w:pPr>
-      <w:r>
-        <w:t>- Середньовічна філософія - це філософія, яка існувала в Західній Європі в епоху Середньовіччя, приблизно з 5 по 15 століття.</w:t>
-      </w:r>
-    </w:p>
-    <w:p>
-      <w:pPr>
-        <w:spacing w:after="0" w:line="360" w:lineRule="auto"/>
-        <w:ind w:firstLine="851"/>
-      </w:pPr>
-      <w:r>
-        <w:t>- На неї сильно вплинули християнське богослов'я і праці античних філософів, таких як Платон і Аристотель.</w:t>
-      </w:r>
     </w:p>
     <w:p>
       <w:pPr>
@@ -456,7 +635,7 @@
           <w:i/>
           <w:iCs/>
         </w:rPr>
-        <w:t>Основні філософи</w:t>
+        <w:t>1. Філософія Відродження:</w:t>
       </w:r>
     </w:p>
     <w:p>
@@ -465,7 +644,7 @@
         <w:ind w:firstLine="851"/>
       </w:pPr>
       <w:r>
-        <w:t>- Святий Августин Блаженний: Відомий своїм прагненням підкреслити важливість віри в розумінні Бога і Всесвіту. Його твори включають "Сповідь" та "Град Божий".</w:t>
+        <w:t>- Виникла в 14 столітті в Італії і поширилася по всій Європі.</w:t>
       </w:r>
     </w:p>
     <w:p>
@@ -474,15 +653,42 @@
         <w:ind w:firstLine="851"/>
       </w:pPr>
       <w:r>
-        <w:t xml:space="preserve">- Святий Тома Аквінський: Мабуть, найвпливовіший філософ Середньовіччя. Він прагнув примирити </w:t>
+        <w:t>- Відкинула середньовічну схоластику і зосередилася на гуманізмі, індивідуалізмі та світськості.</w:t>
+      </w:r>
+    </w:p>
+    <w:p>
+      <w:pPr>
+        <w:spacing w:after="0" w:line="360" w:lineRule="auto"/>
+        <w:ind w:firstLine="851"/>
+      </w:pPr>
+      <w:r>
+        <w:t>- Гуманізм підкреслював цінність і потенціал кожної людини та її досягнень.</w:t>
+      </w:r>
+    </w:p>
+    <w:p>
+      <w:pPr>
+        <w:spacing w:after="0" w:line="360" w:lineRule="auto"/>
+        <w:ind w:firstLine="851"/>
+      </w:pPr>
+      <w:r>
+        <w:t>- Індивідуалізм наголошував на індивідуальній свободі, творчості та самовираженні.</w:t>
+      </w:r>
+    </w:p>
+    <w:p>
+      <w:pPr>
+        <w:spacing w:after="0" w:line="360" w:lineRule="auto"/>
+        <w:ind w:firstLine="851"/>
+      </w:pPr>
+      <w:r>
+        <w:t xml:space="preserve">- </w:t>
       </w:r>
       <w:proofErr w:type="spellStart"/>
       <w:r>
-        <w:t>аристотелівську</w:t>
+        <w:t>Секуляризм</w:t>
       </w:r>
       <w:proofErr w:type="spellEnd"/>
       <w:r>
-        <w:t xml:space="preserve"> філософію з християнським богослов'ям. Його головна праця - "Сума теології".</w:t>
+        <w:t xml:space="preserve"> підкреслював важливість мирських справ над релігійними.</w:t>
       </w:r>
     </w:p>
     <w:p>
@@ -491,31 +697,15 @@
         <w:ind w:firstLine="851"/>
       </w:pPr>
       <w:r>
-        <w:t xml:space="preserve">- Вільям </w:t>
+        <w:t xml:space="preserve">- Серед відомих філософів епохи Відродження - </w:t>
       </w:r>
       <w:proofErr w:type="spellStart"/>
       <w:r>
-        <w:t>Оккам</w:t>
+        <w:t>Нікколо</w:t>
       </w:r>
       <w:proofErr w:type="spellEnd"/>
       <w:r>
-        <w:t xml:space="preserve">: відомий своїм принципом ощадливості, або "бритвою </w:t>
-      </w:r>
-      <w:proofErr w:type="spellStart"/>
-      <w:r>
-        <w:t>Оккама</w:t>
-      </w:r>
-      <w:proofErr w:type="spellEnd"/>
-      <w:r>
-        <w:t>", який стверджує, що найпростіше пояснення зазвичай є правильним. Серед його праць - "Сума логіки" та "</w:t>
-      </w:r>
-      <w:proofErr w:type="spellStart"/>
-      <w:r>
-        <w:t>Кводлібета</w:t>
-      </w:r>
-      <w:proofErr w:type="spellEnd"/>
-      <w:r>
-        <w:t>".</w:t>
+        <w:t xml:space="preserve"> Макіавеллі, Френсіс Бекон і Мішель де Монтень.</w:t>
       </w:r>
     </w:p>
     <w:p>
@@ -532,7 +722,7 @@
           <w:i/>
           <w:iCs/>
         </w:rPr>
-        <w:t>Теми</w:t>
+        <w:t>2. Філософія Нового часу:</w:t>
       </w:r>
     </w:p>
     <w:p>
@@ -541,15 +731,41 @@
         <w:ind w:firstLine="851"/>
       </w:pPr>
       <w:r>
-        <w:t xml:space="preserve">- Схоластика: Метод навчання, який наголошував на діалектичному обґрунтуванні та використанні логіки для узгодження суперечливих ідей. Він використовувався для примирення віри і розуму в середньовічному </w:t>
+        <w:t>- Виникла в 17 столітті як відповідь на епоху Відродження та наукову революцію.</w:t>
+      </w:r>
+    </w:p>
+    <w:p>
+      <w:pPr>
+        <w:spacing w:after="0" w:line="360" w:lineRule="auto"/>
+        <w:ind w:firstLine="851"/>
+      </w:pPr>
+      <w:r>
+        <w:t>- Наголошувала на розумі, емпіричному спостереженні та скептицизмі.</w:t>
+      </w:r>
+    </w:p>
+    <w:p>
+      <w:pPr>
+        <w:spacing w:after="0" w:line="360" w:lineRule="auto"/>
+        <w:ind w:firstLine="851"/>
+      </w:pPr>
+      <w:r>
+        <w:t xml:space="preserve">- До відомих філософів Нового часу належать </w:t>
       </w:r>
       <w:proofErr w:type="spellStart"/>
       <w:r>
-        <w:t>богослов'ї</w:t>
+        <w:t>Рене</w:t>
       </w:r>
       <w:proofErr w:type="spellEnd"/>
       <w:r>
-        <w:t>.</w:t>
+        <w:t xml:space="preserve"> Декарт, Джон Локк та </w:t>
+      </w:r>
+      <w:proofErr w:type="spellStart"/>
+      <w:r>
+        <w:t>Іммануїл</w:t>
+      </w:r>
+      <w:proofErr w:type="spellEnd"/>
+      <w:r>
+        <w:t xml:space="preserve"> Кант.</w:t>
       </w:r>
     </w:p>
     <w:p>
@@ -558,7 +774,7 @@
         <w:ind w:firstLine="851"/>
       </w:pPr>
       <w:r>
-        <w:t>- Природниче богослов'я: Вивчення Бога і всесвіту за допомогою розуму і спостереження. Вважалося, що Бога можна пізнати через Його творіння.</w:t>
+        <w:t>- Філософія Декарта наголошує на важливості сумніву та силі розуму для отримання певного знання.</w:t>
       </w:r>
     </w:p>
     <w:p>
@@ -567,15 +783,16 @@
         <w:ind w:firstLine="851"/>
       </w:pPr>
       <w:r>
-        <w:t xml:space="preserve">- Номіналізм: Віра в те, що </w:t>
-      </w:r>
-      <w:proofErr w:type="spellStart"/>
-      <w:r>
-        <w:t>універсалії</w:t>
-      </w:r>
-      <w:proofErr w:type="spellEnd"/>
-      <w:r>
-        <w:t xml:space="preserve"> (такі як "людство" чи "краса") насправді не існують, а є лише іменами чи поняттями, створеними людьми.</w:t>
+        <w:t>- Філософія Локка наголошувала на важливості досвіду і відкидала вроджені ідеї.</w:t>
+      </w:r>
+    </w:p>
+    <w:p>
+      <w:pPr>
+        <w:spacing w:after="0" w:line="360" w:lineRule="auto"/>
+        <w:ind w:firstLine="851"/>
+      </w:pPr>
+      <w:r>
+        <w:t>- Філософія Канта наголошувала на обмеженості розуму та важливості морального обов'язку.</w:t>
       </w:r>
     </w:p>
     <w:p>
@@ -592,553 +809,85 @@
           <w:i/>
           <w:iCs/>
         </w:rPr>
+        <w:t>3. Філософія Просвітництва:</w:t>
+      </w:r>
+    </w:p>
+    <w:p>
+      <w:pPr>
+        <w:spacing w:after="0" w:line="360" w:lineRule="auto"/>
+        <w:ind w:firstLine="851"/>
+      </w:pPr>
+      <w:r>
         <w:lastRenderedPageBreak/>
-        <w:t xml:space="preserve">Таблиця </w:t>
-      </w:r>
-      <w:r>
-        <w:rPr>
-          <w:i/>
-          <w:iCs/>
-        </w:rPr>
-        <w:t>з основними філософами та їхніми творами:</w:t>
-      </w:r>
-    </w:p>
-    <w:tbl>
-      <w:tblPr>
-        <w:tblStyle w:val="a5"/>
-        <w:tblW w:w="0" w:type="auto"/>
-        <w:tblLook w:val="04A0" w:firstRow="1" w:lastRow="0" w:firstColumn="1" w:lastColumn="0" w:noHBand="0" w:noVBand="1"/>
-      </w:tblPr>
-      <w:tblGrid>
-        <w:gridCol w:w="3704"/>
-        <w:gridCol w:w="4838"/>
-      </w:tblGrid>
-      <w:tr>
-        <w:tc>
-          <w:tcPr>
-            <w:tcW w:w="0" w:type="auto"/>
-            <w:shd w:val="clear" w:color="auto" w:fill="D9D9D9" w:themeFill="background1" w:themeFillShade="D9"/>
-          </w:tcPr>
-          <w:p>
-            <w:pPr>
-              <w:spacing w:line="360" w:lineRule="auto"/>
-              <w:rPr>
-                <w:b/>
-                <w:bCs/>
-              </w:rPr>
-            </w:pPr>
-            <w:r>
-              <w:rPr>
-                <w:b/>
-                <w:bCs/>
-              </w:rPr>
-              <w:t>Філософ</w:t>
-            </w:r>
-          </w:p>
-        </w:tc>
-        <w:tc>
-          <w:tcPr>
-            <w:tcW w:w="0" w:type="auto"/>
-            <w:shd w:val="clear" w:color="auto" w:fill="D9D9D9" w:themeFill="background1" w:themeFillShade="D9"/>
-          </w:tcPr>
-          <w:p>
-            <w:pPr>
-              <w:spacing w:line="360" w:lineRule="auto"/>
-              <w:rPr>
-                <w:b/>
-                <w:bCs/>
-              </w:rPr>
-            </w:pPr>
-            <w:r>
-              <w:rPr>
-                <w:b/>
-                <w:bCs/>
-              </w:rPr>
-              <w:t>Основні роботи</w:t>
-            </w:r>
-          </w:p>
-        </w:tc>
-      </w:tr>
-      <w:tr>
-        <w:tc>
-          <w:tcPr>
-            <w:tcW w:w="0" w:type="auto"/>
-          </w:tcPr>
-          <w:p>
-            <w:pPr>
-              <w:spacing w:line="360" w:lineRule="auto"/>
-            </w:pPr>
-            <w:r>
-              <w:t>Святий Августин Блаженний</w:t>
-            </w:r>
-          </w:p>
-        </w:tc>
-        <w:tc>
-          <w:tcPr>
-            <w:tcW w:w="0" w:type="auto"/>
-          </w:tcPr>
-          <w:p>
-            <w:pPr>
-              <w:spacing w:line="360" w:lineRule="auto"/>
-              <w:rPr>
-                <w:lang w:val="en-US"/>
-              </w:rPr>
-            </w:pPr>
-            <w:r>
-              <w:t>"Сповідь", "Місто Боже"</w:t>
-            </w:r>
-          </w:p>
-        </w:tc>
-      </w:tr>
-      <w:tr>
-        <w:tc>
-          <w:tcPr>
-            <w:tcW w:w="0" w:type="auto"/>
-          </w:tcPr>
-          <w:p>
-            <w:pPr>
-              <w:spacing w:line="360" w:lineRule="auto"/>
-            </w:pPr>
-            <w:r>
-              <w:t>Святий Тома Аквінський</w:t>
-            </w:r>
-          </w:p>
-        </w:tc>
-        <w:tc>
-          <w:tcPr>
-            <w:tcW w:w="0" w:type="auto"/>
-          </w:tcPr>
-          <w:p>
-            <w:pPr>
-              <w:spacing w:line="360" w:lineRule="auto"/>
-            </w:pPr>
-            <w:r>
-              <w:t>"Сума богослов'я" (</w:t>
-            </w:r>
-            <w:proofErr w:type="spellStart"/>
-            <w:r>
-              <w:t>Summa</w:t>
-            </w:r>
-            <w:proofErr w:type="spellEnd"/>
-            <w:r>
-              <w:t xml:space="preserve"> </w:t>
-            </w:r>
-            <w:proofErr w:type="spellStart"/>
-            <w:r>
-              <w:t>Theologica</w:t>
-            </w:r>
-            <w:proofErr w:type="spellEnd"/>
-            <w:r>
-              <w:t>)</w:t>
-            </w:r>
-          </w:p>
-        </w:tc>
-      </w:tr>
-      <w:tr>
-        <w:tc>
-          <w:tcPr>
-            <w:tcW w:w="0" w:type="auto"/>
-          </w:tcPr>
-          <w:p>
-            <w:pPr>
-              <w:spacing w:line="360" w:lineRule="auto"/>
-            </w:pPr>
-            <w:r>
-              <w:t xml:space="preserve">Вільям </w:t>
-            </w:r>
-            <w:proofErr w:type="spellStart"/>
-            <w:r>
-              <w:t>Оккам</w:t>
-            </w:r>
-            <w:proofErr w:type="spellEnd"/>
-          </w:p>
-        </w:tc>
-        <w:tc>
-          <w:tcPr>
-            <w:tcW w:w="0" w:type="auto"/>
-          </w:tcPr>
-          <w:p>
-            <w:pPr>
-              <w:spacing w:line="360" w:lineRule="auto"/>
-              <w:rPr>
-                <w:lang w:val="en-US"/>
-              </w:rPr>
-            </w:pPr>
-            <w:r>
-              <w:t>"Сума логіки", "</w:t>
-            </w:r>
-            <w:proofErr w:type="spellStart"/>
-            <w:r>
-              <w:t>Кводлібета</w:t>
-            </w:r>
-            <w:proofErr w:type="spellEnd"/>
-            <w:r>
-              <w:t>"</w:t>
-            </w:r>
-          </w:p>
-        </w:tc>
-      </w:tr>
-    </w:tbl>
+        <w:t>- Виникла у 18 столітті і наголошувала на розумі, прогресі та свободі.</w:t>
+      </w:r>
+    </w:p>
     <w:p>
       <w:pPr>
         <w:spacing w:after="0" w:line="360" w:lineRule="auto"/>
         <w:ind w:firstLine="851"/>
       </w:pPr>
+      <w:r>
+        <w:t>- Критикувала традиційну владу і виступала за індивідуальну свободу і соціальну рівність.</w:t>
+      </w:r>
+    </w:p>
+    <w:p>
+      <w:pPr>
+        <w:spacing w:after="0" w:line="360" w:lineRule="auto"/>
+        <w:ind w:firstLine="851"/>
+      </w:pPr>
+      <w:r>
+        <w:t>- Серед відомих філософів Просвітництва - Жан-Жак Руссо, Вольтер і Джон Стюарт Мілль.</w:t>
+      </w:r>
+    </w:p>
+    <w:p>
+      <w:pPr>
+        <w:spacing w:after="0" w:line="360" w:lineRule="auto"/>
+        <w:ind w:firstLine="851"/>
+      </w:pPr>
+      <w:r>
+        <w:t>- Філософія Руссо підкреслювала важливість суспільного договору та загальної волі народу.</w:t>
+      </w:r>
+    </w:p>
+    <w:p>
+      <w:pPr>
+        <w:spacing w:after="0" w:line="360" w:lineRule="auto"/>
+        <w:ind w:firstLine="851"/>
+      </w:pPr>
+      <w:r>
+        <w:t>- Філософія Вольтера наголошувала на важливості толерантності, свободи слова та відокремлення церкви від держави.</w:t>
+      </w:r>
+    </w:p>
+    <w:p>
+      <w:pPr>
+        <w:spacing w:after="0" w:line="360" w:lineRule="auto"/>
+        <w:ind w:firstLine="851"/>
+      </w:pPr>
+      <w:r>
+        <w:t>- Філософія Мілля наголошувала на важливості індивідуальної свободи та неприйнятті тиранії.</w:t>
+      </w:r>
+    </w:p>
+    <w:p>
+      <w:pPr>
+        <w:spacing w:after="0" w:line="360" w:lineRule="auto"/>
+        <w:ind w:firstLine="851"/>
+      </w:pPr>
     </w:p>
     <w:p>
       <w:pPr>
         <w:pStyle w:val="-20"/>
       </w:pPr>
-      <w:r>
-        <w:t>Які схоластичні філософські школи продовжують лінії Платона і Аристотеля? Об</w:t>
-      </w:r>
-      <w:r>
-        <w:t>ґ</w:t>
-      </w:r>
-      <w:r>
-        <w:t>рунтуйте свою відповідь</w:t>
-      </w:r>
+      <w:bookmarkStart w:id="3" w:name="_Toc132876320"/>
+      <w:r>
+        <w:t>Відповідь на питання</w:t>
+      </w:r>
+      <w:bookmarkEnd w:id="3"/>
     </w:p>
     <w:p>
       <w:pPr>
         <w:spacing w:after="0" w:line="360" w:lineRule="auto"/>
         <w:ind w:firstLine="851"/>
       </w:pPr>
-    </w:p>
-    <w:p>
-      <w:pPr>
-        <w:spacing w:after="0" w:line="360" w:lineRule="auto"/>
-        <w:ind w:firstLine="851"/>
-      </w:pPr>
-      <w:r>
-        <w:t>У середньовічній філософії існувало дві основні схоластичні філософські школи, які продовжували лінії Платона та Аристотеля. Цими школами були:</w:t>
-      </w:r>
-    </w:p>
-    <w:p>
-      <w:pPr>
-        <w:spacing w:after="0" w:line="360" w:lineRule="auto"/>
-        <w:ind w:firstLine="851"/>
-      </w:pPr>
-      <w:r>
-        <w:t>1. Платоніки: Ця філософська школа перебувала під сильним впливом філософії Платона, зокрема його теорії форм. Платоніки вірили, що існують трансцендентні, вічні Форми або Ідеї, які існують поза фізичним світом. Вони стверджували, що ці Форми є справжньою реальністю, а фізичний світ є лише їхньою тінню або копією. Платоніки мали вплив на розвиток християнського богослов'я, оскільки вони розглядали Форми як спосіб пояснення природи Бога і стосунків між Богом і світом.</w:t>
-      </w:r>
-    </w:p>
-    <w:p>
-      <w:pPr>
-        <w:spacing w:after="0" w:line="360" w:lineRule="auto"/>
-        <w:ind w:firstLine="851"/>
-      </w:pPr>
-      <w:r>
-        <w:t xml:space="preserve">2. </w:t>
-      </w:r>
-      <w:proofErr w:type="spellStart"/>
-      <w:r>
-        <w:t>Аристотелісти</w:t>
-      </w:r>
-      <w:proofErr w:type="spellEnd"/>
-      <w:r>
-        <w:t xml:space="preserve">: Ця школа була заснована на філософії Аристотеля, особливо на його акценті на емпіричному спостереженні та логічних міркуваннях. </w:t>
-      </w:r>
-      <w:proofErr w:type="spellStart"/>
-      <w:r>
-        <w:t>Аристотелісти</w:t>
-      </w:r>
-      <w:proofErr w:type="spellEnd"/>
-      <w:r>
-        <w:t xml:space="preserve"> вважали, що знання можна отримати лише через спостереження та досвід, і що розум є ключем до розуміння світу. Вони відіграли важливу роль у розвитку натурфілософії та науки в Середньовіччі, оскільки застосовували </w:t>
-      </w:r>
-      <w:proofErr w:type="spellStart"/>
-      <w:r>
-        <w:t>аристотелівські</w:t>
-      </w:r>
-      <w:proofErr w:type="spellEnd"/>
-      <w:r>
-        <w:t xml:space="preserve"> принципи до вивчення природного світу.</w:t>
-      </w:r>
-    </w:p>
-    <w:p>
-      <w:pPr>
-        <w:spacing w:after="0" w:line="360" w:lineRule="auto"/>
-        <w:ind w:firstLine="851"/>
-      </w:pPr>
-      <w:r>
-        <w:lastRenderedPageBreak/>
-        <w:t xml:space="preserve">І платоніки, і </w:t>
-      </w:r>
-      <w:proofErr w:type="spellStart"/>
-      <w:r>
-        <w:t>аристотелісти</w:t>
-      </w:r>
-      <w:proofErr w:type="spellEnd"/>
-      <w:r>
-        <w:t xml:space="preserve"> мали глибокий вплив на середньовічну філософію, а їхні ідеї продовжують впливати на філософську думку й донині.</w:t>
-      </w:r>
-    </w:p>
-    <w:p>
-      <w:pPr>
-        <w:spacing w:after="0" w:line="360" w:lineRule="auto"/>
-        <w:ind w:firstLine="851"/>
-      </w:pPr>
-    </w:p>
-    <w:p>
-      <w:pPr>
-        <w:pStyle w:val="-10"/>
-      </w:pPr>
-      <w:r>
-        <w:t>ФІЛОСОФІЯ ВІДРОДЖЕННЯ</w:t>
-      </w:r>
-    </w:p>
-    <w:p>
-      <w:pPr>
-        <w:spacing w:after="0" w:line="360" w:lineRule="auto"/>
-        <w:ind w:firstLine="851"/>
-      </w:pPr>
-    </w:p>
-    <w:p>
-      <w:pPr>
-        <w:spacing w:after="0" w:line="360" w:lineRule="auto"/>
-        <w:ind w:firstLine="851"/>
-        <w:rPr>
-          <w:i/>
-          <w:iCs/>
-        </w:rPr>
-      </w:pPr>
-      <w:r>
-        <w:rPr>
-          <w:i/>
-          <w:iCs/>
-        </w:rPr>
-        <w:t>1. Філософія Відродження:</w:t>
-      </w:r>
-    </w:p>
-    <w:p>
-      <w:pPr>
-        <w:spacing w:after="0" w:line="360" w:lineRule="auto"/>
-        <w:ind w:firstLine="851"/>
-      </w:pPr>
-      <w:r>
-        <w:t>- Виникла в 14 столітті в Італії і поширилася по всій Європі.</w:t>
-      </w:r>
-    </w:p>
-    <w:p>
-      <w:pPr>
-        <w:spacing w:after="0" w:line="360" w:lineRule="auto"/>
-        <w:ind w:firstLine="851"/>
-      </w:pPr>
-      <w:r>
-        <w:t>- Відкинула середньовічну схоластику і зосередилася на гуманізмі, індивідуалізмі та світськості.</w:t>
-      </w:r>
-    </w:p>
-    <w:p>
-      <w:pPr>
-        <w:spacing w:after="0" w:line="360" w:lineRule="auto"/>
-        <w:ind w:firstLine="851"/>
-      </w:pPr>
-      <w:r>
-        <w:t>- Гуманізм підкреслював цінність і потенціал кожної людини та її досягнень.</w:t>
-      </w:r>
-    </w:p>
-    <w:p>
-      <w:pPr>
-        <w:spacing w:after="0" w:line="360" w:lineRule="auto"/>
-        <w:ind w:firstLine="851"/>
-      </w:pPr>
-      <w:r>
-        <w:t>- Індивідуалізм наголошував на індивідуальній свободі, творчості та самовираженні.</w:t>
-      </w:r>
-    </w:p>
-    <w:p>
-      <w:pPr>
-        <w:spacing w:after="0" w:line="360" w:lineRule="auto"/>
-        <w:ind w:firstLine="851"/>
-      </w:pPr>
-      <w:r>
-        <w:t xml:space="preserve">- </w:t>
-      </w:r>
-      <w:proofErr w:type="spellStart"/>
-      <w:r>
-        <w:t>Секуляризм</w:t>
-      </w:r>
-      <w:proofErr w:type="spellEnd"/>
-      <w:r>
-        <w:t xml:space="preserve"> підкреслював важливість мирських справ над релігійними.</w:t>
-      </w:r>
-    </w:p>
-    <w:p>
-      <w:pPr>
-        <w:spacing w:after="0" w:line="360" w:lineRule="auto"/>
-        <w:ind w:firstLine="851"/>
-      </w:pPr>
-      <w:r>
-        <w:t xml:space="preserve">- Серед відомих філософів епохи Відродження - </w:t>
-      </w:r>
-      <w:proofErr w:type="spellStart"/>
-      <w:r>
-        <w:t>Нікколо</w:t>
-      </w:r>
-      <w:proofErr w:type="spellEnd"/>
-      <w:r>
-        <w:t xml:space="preserve"> Макіавеллі, Френсіс Бекон і Мішель де Монтень.</w:t>
-      </w:r>
-    </w:p>
-    <w:p>
-      <w:pPr>
-        <w:spacing w:after="0" w:line="360" w:lineRule="auto"/>
-        <w:ind w:firstLine="851"/>
-        <w:rPr>
-          <w:i/>
-          <w:iCs/>
-        </w:rPr>
-      </w:pPr>
-      <w:r>
-        <w:rPr>
-          <w:i/>
-          <w:iCs/>
-        </w:rPr>
-        <w:t>2. Філософія Нового часу:</w:t>
-      </w:r>
-    </w:p>
-    <w:p>
-      <w:pPr>
-        <w:spacing w:after="0" w:line="360" w:lineRule="auto"/>
-        <w:ind w:firstLine="851"/>
-      </w:pPr>
-      <w:r>
-        <w:t>- Виникла в 17 столітті як відповідь на епоху Відродження та наукову революцію.</w:t>
-      </w:r>
-    </w:p>
-    <w:p>
-      <w:pPr>
-        <w:spacing w:after="0" w:line="360" w:lineRule="auto"/>
-        <w:ind w:firstLine="851"/>
-      </w:pPr>
-      <w:r>
-        <w:t>- Наголошувала на розумі, емпіричному спостереженні та скептицизмі.</w:t>
-      </w:r>
-    </w:p>
-    <w:p>
-      <w:pPr>
-        <w:spacing w:after="0" w:line="360" w:lineRule="auto"/>
-        <w:ind w:firstLine="851"/>
-      </w:pPr>
-      <w:r>
-        <w:t xml:space="preserve">- До відомих філософів Нового часу належать </w:t>
-      </w:r>
-      <w:proofErr w:type="spellStart"/>
-      <w:r>
-        <w:t>Рене</w:t>
-      </w:r>
-      <w:proofErr w:type="spellEnd"/>
-      <w:r>
-        <w:t xml:space="preserve"> Декарт, Джон Локк та </w:t>
-      </w:r>
-      <w:proofErr w:type="spellStart"/>
-      <w:r>
-        <w:t>Іммануїл</w:t>
-      </w:r>
-      <w:proofErr w:type="spellEnd"/>
-      <w:r>
-        <w:t xml:space="preserve"> Кант.</w:t>
-      </w:r>
-    </w:p>
-    <w:p>
-      <w:pPr>
-        <w:spacing w:after="0" w:line="360" w:lineRule="auto"/>
-        <w:ind w:firstLine="851"/>
-      </w:pPr>
-      <w:r>
-        <w:t>- Філософія Декарта наголошує на важливості сумніву та силі розуму для отримання певного знання.</w:t>
-      </w:r>
-    </w:p>
-    <w:p>
-      <w:pPr>
-        <w:spacing w:after="0" w:line="360" w:lineRule="auto"/>
-        <w:ind w:firstLine="851"/>
-      </w:pPr>
-      <w:r>
-        <w:t>- Філософія Локка наголошувала на важливості досвіду і відкидала вроджені ідеї.</w:t>
-      </w:r>
-    </w:p>
-    <w:p>
-      <w:pPr>
-        <w:spacing w:after="0" w:line="360" w:lineRule="auto"/>
-        <w:ind w:firstLine="851"/>
-      </w:pPr>
-      <w:r>
-        <w:lastRenderedPageBreak/>
-        <w:t>- Філософія Канта наголошувала на обмеженості розуму та важливості морального обов'язку.</w:t>
-      </w:r>
-    </w:p>
-    <w:p>
-      <w:pPr>
-        <w:spacing w:after="0" w:line="360" w:lineRule="auto"/>
-        <w:ind w:firstLine="851"/>
-        <w:rPr>
-          <w:i/>
-          <w:iCs/>
-        </w:rPr>
-      </w:pPr>
-      <w:r>
-        <w:rPr>
-          <w:i/>
-          <w:iCs/>
-        </w:rPr>
-        <w:t>3. Філософія Просвітництва:</w:t>
-      </w:r>
-    </w:p>
-    <w:p>
-      <w:pPr>
-        <w:spacing w:after="0" w:line="360" w:lineRule="auto"/>
-        <w:ind w:firstLine="851"/>
-      </w:pPr>
-      <w:r>
-        <w:t>- Виникла у 18 столітті і наголошувала на розумі, прогресі та свободі.</w:t>
-      </w:r>
-    </w:p>
-    <w:p>
-      <w:pPr>
-        <w:spacing w:after="0" w:line="360" w:lineRule="auto"/>
-        <w:ind w:firstLine="851"/>
-      </w:pPr>
-      <w:r>
-        <w:t>- Критикувала традиційну владу і виступала за індивідуальну свободу і соціальну рівність.</w:t>
-      </w:r>
-    </w:p>
-    <w:p>
-      <w:pPr>
-        <w:spacing w:after="0" w:line="360" w:lineRule="auto"/>
-        <w:ind w:firstLine="851"/>
-      </w:pPr>
-      <w:r>
-        <w:t>- Серед відомих філософів Просвітництва - Жан-Жак Руссо, Вольтер і Джон Стюарт Мілль.</w:t>
-      </w:r>
-    </w:p>
-    <w:p>
-      <w:pPr>
-        <w:spacing w:after="0" w:line="360" w:lineRule="auto"/>
-        <w:ind w:firstLine="851"/>
-      </w:pPr>
-      <w:r>
-        <w:t>- Філософія Руссо підкреслювала важливість суспільного договору та загальної волі народу.</w:t>
-      </w:r>
-    </w:p>
-    <w:p>
-      <w:pPr>
-        <w:spacing w:after="0" w:line="360" w:lineRule="auto"/>
-        <w:ind w:firstLine="851"/>
-      </w:pPr>
-      <w:r>
-        <w:t>- Філософія Вольтера наголошувала на важливості толерантності, свободи слова та відокремлення церкви від держави.</w:t>
-      </w:r>
-    </w:p>
-    <w:p>
-      <w:pPr>
-        <w:spacing w:after="0" w:line="360" w:lineRule="auto"/>
-        <w:ind w:firstLine="851"/>
-      </w:pPr>
-      <w:r>
-        <w:t>- Філософія Мілля наголошувала на важливості індивідуальної свободи та неприйнятті тиранії.</w:t>
-      </w:r>
     </w:p>
     <w:p>
       <w:pPr>
@@ -2962,6 +2711,18 @@
       </w:tblBorders>
     </w:tblPr>
   </w:style>
+  <w:style w:type="paragraph" w:styleId="11">
+    <w:name w:val="toc 1"/>
+    <w:basedOn w:val="a"/>
+    <w:next w:val="a"/>
+    <w:autoRedefine/>
+    <w:uiPriority w:val="39"/>
+    <w:unhideWhenUsed/>
+    <w:rsid w:val="004E14FB"/>
+    <w:pPr>
+      <w:spacing w:after="100"/>
+    </w:pPr>
+  </w:style>
 </w:styles>
 </file>
 

</xml_diff>